<commit_message>
Project1 : 90% (writeup Flowcharts on process)
</commit_message>
<xml_diff>
--- a/Proj/Project1/writeup.docx
+++ b/Proj/Project1/writeup.docx
@@ -1052,38 +1052,8 @@
         </w:rPr>
         <w:t xml:space="preserve"> word</w:t>
       </w:r>
-      <w:r>
-        <w:rPr>
-          <w:rFonts w:ascii="Times New Roman" w:hAnsi="Times New Roman" w:cs="Times New Roman"/>
-          <w:sz w:val="24"/>
-          <w:szCs w:val="24"/>
-        </w:rPr>
-        <w:t xml:space="preserve"> </w:t>
-      </w:r>
-      <w:r>
-        <w:rPr>
-          <w:rFonts w:ascii="Times New Roman" w:hAnsi="Times New Roman" w:cs="Times New Roman"/>
-          <w:sz w:val="24"/>
-          <w:szCs w:val="24"/>
-        </w:rPr>
-        <w:t>com</w:t>
-      </w:r>
-      <w:r>
-        <w:rPr>
-          <w:rFonts w:ascii="Times New Roman" w:hAnsi="Times New Roman" w:cs="Times New Roman"/>
-          <w:sz w:val="24"/>
-          <w:szCs w:val="24"/>
-        </w:rPr>
-        <w:t>p</w:t>
-      </w:r>
-      <w:r>
-        <w:rPr>
-          <w:rFonts w:ascii="Times New Roman" w:hAnsi="Times New Roman" w:cs="Times New Roman"/>
-          <w:sz w:val="24"/>
-          <w:szCs w:val="24"/>
-        </w:rPr>
-        <w:t>letely</w:t>
-      </w:r>
+      <w:bookmarkStart w:id="0" w:name="_GoBack"/>
+      <w:bookmarkEnd w:id="0"/>
       <w:r>
         <w:rPr>
           <w:rFonts w:ascii="Times New Roman" w:hAnsi="Times New Roman" w:cs="Times New Roman"/>
@@ -1446,19 +1416,93 @@
           <w:sz w:val="24"/>
           <w:szCs w:val="24"/>
         </w:rPr>
-        <w:t>The Poker game menu: (The player choose an option by its index)</w:t>
-      </w:r>
-    </w:p>
-    <w:p>
-      <w:pPr>
-        <w:pStyle w:val="ListParagraph"/>
-        <w:ind w:left="2160" w:right="0"/>
+        <w:t xml:space="preserve">The </w:t>
+      </w:r>
+      <w:r>
         <w:rPr>
           <w:rFonts w:ascii="Times New Roman" w:hAnsi="Times New Roman" w:cs="Times New Roman"/>
           <w:sz w:val="24"/>
           <w:szCs w:val="24"/>
         </w:rPr>
-      </w:pPr>
+        <w:t>Paper-Rock-Scissors</w:t>
+      </w:r>
+      <w:r>
+        <w:rPr>
+          <w:rFonts w:ascii="Times New Roman" w:hAnsi="Times New Roman" w:cs="Times New Roman"/>
+          <w:sz w:val="24"/>
+          <w:szCs w:val="24"/>
+        </w:rPr>
+        <w:t xml:space="preserve"> game menu: (The player choose an option by its index)</w:t>
+      </w:r>
+    </w:p>
+    <w:p>
+      <w:pPr>
+        <w:pStyle w:val="ListParagraph"/>
+        <w:ind w:left="2160" w:right="0"/>
+        <w:rPr>
+          <w:rFonts w:ascii="Times New Roman" w:hAnsi="Times New Roman" w:cs="Times New Roman"/>
+          <w:sz w:val="24"/>
+          <w:szCs w:val="24"/>
+        </w:rPr>
+      </w:pPr>
+      <w:r>
+        <w:rPr>
+          <w:rFonts w:ascii="Times New Roman" w:hAnsi="Times New Roman" w:cs="Times New Roman"/>
+          <w:noProof/>
+          <w:sz w:val="24"/>
+          <w:szCs w:val="24"/>
+        </w:rPr>
+        <w:lastRenderedPageBreak/>
+        <w:drawing>
+          <wp:anchor distT="0" distB="0" distL="114300" distR="114300" simplePos="0" relativeHeight="251658240" behindDoc="0" locked="0" layoutInCell="1" allowOverlap="1">
+            <wp:simplePos x="0" y="0"/>
+            <wp:positionH relativeFrom="column">
+              <wp:posOffset>914400</wp:posOffset>
+            </wp:positionH>
+            <wp:positionV relativeFrom="paragraph">
+              <wp:posOffset>0</wp:posOffset>
+            </wp:positionV>
+            <wp:extent cx="5943600" cy="3742055"/>
+            <wp:effectExtent l="0" t="0" r="0" b="0"/>
+            <wp:wrapSquare wrapText="bothSides"/>
+            <wp:docPr id="1" name="Picture 1"/>
+            <wp:cNvGraphicFramePr>
+              <a:graphicFrameLocks xmlns:a="http://schemas.openxmlformats.org/drawingml/2006/main" noChangeAspect="1"/>
+            </wp:cNvGraphicFramePr>
+            <a:graphic xmlns:a="http://schemas.openxmlformats.org/drawingml/2006/main">
+              <a:graphicData uri="http://schemas.openxmlformats.org/drawingml/2006/picture">
+                <pic:pic xmlns:pic="http://schemas.openxmlformats.org/drawingml/2006/picture">
+                  <pic:nvPicPr>
+                    <pic:cNvPr id="1" name="PRS002.jpg"/>
+                    <pic:cNvPicPr/>
+                  </pic:nvPicPr>
+                  <pic:blipFill>
+                    <a:blip r:embed="rId7">
+                      <a:extLst>
+                        <a:ext uri="{28A0092B-C50C-407E-A947-70E740481C1C}">
+                          <a14:useLocalDpi xmlns:a14="http://schemas.microsoft.com/office/drawing/2010/main" val="0"/>
+                        </a:ext>
+                      </a:extLst>
+                    </a:blip>
+                    <a:stretch>
+                      <a:fillRect/>
+                    </a:stretch>
+                  </pic:blipFill>
+                  <pic:spPr>
+                    <a:xfrm>
+                      <a:off x="0" y="0"/>
+                      <a:ext cx="5943600" cy="3742055"/>
+                    </a:xfrm>
+                    <a:prstGeom prst="rect">
+                      <a:avLst/>
+                    </a:prstGeom>
+                  </pic:spPr>
+                </pic:pic>
+              </a:graphicData>
+            </a:graphic>
+          </wp:anchor>
+        </w:drawing>
+      </w:r>
     </w:p>
     <w:p>
       <w:pPr>
@@ -1477,10 +1521,75 @@
       <w:r>
         <w:rPr>
           <w:rFonts w:ascii="Times New Roman" w:hAnsi="Times New Roman" w:cs="Times New Roman"/>
+          <w:noProof/>
           <w:sz w:val="24"/>
           <w:szCs w:val="24"/>
         </w:rPr>
-        <w:t>The player enters a bet roll before playing the game:</w:t>
+        <w:drawing>
+          <wp:anchor distT="0" distB="0" distL="114300" distR="114300" simplePos="0" relativeHeight="251659264" behindDoc="0" locked="0" layoutInCell="1" allowOverlap="1" wp14:anchorId="31639DB3" wp14:editId="55A5B112">
+            <wp:simplePos x="0" y="0"/>
+            <wp:positionH relativeFrom="page">
+              <wp:posOffset>1828800</wp:posOffset>
+            </wp:positionH>
+            <wp:positionV relativeFrom="paragraph">
+              <wp:posOffset>391795</wp:posOffset>
+            </wp:positionV>
+            <wp:extent cx="5943600" cy="3742055"/>
+            <wp:effectExtent l="0" t="0" r="0" b="0"/>
+            <wp:wrapSquare wrapText="bothSides"/>
+            <wp:docPr id="2" name="Picture 2"/>
+            <wp:cNvGraphicFramePr>
+              <a:graphicFrameLocks xmlns:a="http://schemas.openxmlformats.org/drawingml/2006/main" noChangeAspect="1"/>
+            </wp:cNvGraphicFramePr>
+            <a:graphic xmlns:a="http://schemas.openxmlformats.org/drawingml/2006/main">
+              <a:graphicData uri="http://schemas.openxmlformats.org/drawingml/2006/picture">
+                <pic:pic xmlns:pic="http://schemas.openxmlformats.org/drawingml/2006/picture">
+                  <pic:nvPicPr>
+                    <pic:cNvPr id="2" name="PRS001.jpg"/>
+                    <pic:cNvPicPr/>
+                  </pic:nvPicPr>
+                  <pic:blipFill>
+                    <a:blip r:embed="rId8">
+                      <a:extLst>
+                        <a:ext uri="{28A0092B-C50C-407E-A947-70E740481C1C}">
+                          <a14:useLocalDpi xmlns:a14="http://schemas.microsoft.com/office/drawing/2010/main" val="0"/>
+                        </a:ext>
+                      </a:extLst>
+                    </a:blip>
+                    <a:stretch>
+                      <a:fillRect/>
+                    </a:stretch>
+                  </pic:blipFill>
+                  <pic:spPr>
+                    <a:xfrm>
+                      <a:off x="0" y="0"/>
+                      <a:ext cx="5943600" cy="3742055"/>
+                    </a:xfrm>
+                    <a:prstGeom prst="rect">
+                      <a:avLst/>
+                    </a:prstGeom>
+                  </pic:spPr>
+                </pic:pic>
+              </a:graphicData>
+            </a:graphic>
+          </wp:anchor>
+        </w:drawing>
+      </w:r>
+      <w:r>
+        <w:rPr>
+          <w:rFonts w:ascii="Times New Roman" w:hAnsi="Times New Roman" w:cs="Times New Roman"/>
+          <w:sz w:val="24"/>
+          <w:szCs w:val="24"/>
+        </w:rPr>
+        <w:t>Human Player vs Computer Bot</w:t>
+      </w:r>
+      <w:r>
+        <w:rPr>
+          <w:rFonts w:ascii="Times New Roman" w:hAnsi="Times New Roman" w:cs="Times New Roman"/>
+          <w:sz w:val="24"/>
+          <w:szCs w:val="24"/>
+        </w:rPr>
+        <w:t>:</w:t>
       </w:r>
     </w:p>
     <w:p>
@@ -1522,22 +1631,122 @@
       <w:r>
         <w:rPr>
           <w:rFonts w:ascii="Times New Roman" w:hAnsi="Times New Roman" w:cs="Times New Roman"/>
+          <w:noProof/>
           <w:sz w:val="24"/>
           <w:szCs w:val="24"/>
         </w:rPr>
-        <w:t>The player gets the first five cards:</w:t>
-      </w:r>
-    </w:p>
-    <w:p>
-      <w:pPr>
-        <w:pStyle w:val="ListParagraph"/>
-        <w:ind w:left="2160" w:right="0"/>
+        <w:drawing>
+          <wp:anchor distT="0" distB="0" distL="114300" distR="114300" simplePos="0" relativeHeight="251660288" behindDoc="0" locked="0" layoutInCell="1" allowOverlap="1" wp14:anchorId="463D9429" wp14:editId="4369C2BC">
+            <wp:simplePos x="0" y="0"/>
+            <wp:positionH relativeFrom="page">
+              <wp:align>right</wp:align>
+            </wp:positionH>
+            <wp:positionV relativeFrom="paragraph">
+              <wp:posOffset>299085</wp:posOffset>
+            </wp:positionV>
+            <wp:extent cx="5353050" cy="3369945"/>
+            <wp:effectExtent l="0" t="0" r="0" b="1905"/>
+            <wp:wrapSquare wrapText="bothSides"/>
+            <wp:docPr id="3" name="Picture 3"/>
+            <wp:cNvGraphicFramePr>
+              <a:graphicFrameLocks xmlns:a="http://schemas.openxmlformats.org/drawingml/2006/main" noChangeAspect="1"/>
+            </wp:cNvGraphicFramePr>
+            <a:graphic xmlns:a="http://schemas.openxmlformats.org/drawingml/2006/main">
+              <a:graphicData uri="http://schemas.openxmlformats.org/drawingml/2006/picture">
+                <pic:pic xmlns:pic="http://schemas.openxmlformats.org/drawingml/2006/picture">
+                  <pic:nvPicPr>
+                    <pic:cNvPr id="3" name="PRS003.jpg"/>
+                    <pic:cNvPicPr/>
+                  </pic:nvPicPr>
+                  <pic:blipFill>
+                    <a:blip r:embed="rId9">
+                      <a:extLst>
+                        <a:ext uri="{28A0092B-C50C-407E-A947-70E740481C1C}">
+                          <a14:useLocalDpi xmlns:a14="http://schemas.microsoft.com/office/drawing/2010/main" val="0"/>
+                        </a:ext>
+                      </a:extLst>
+                    </a:blip>
+                    <a:stretch>
+                      <a:fillRect/>
+                    </a:stretch>
+                  </pic:blipFill>
+                  <pic:spPr>
+                    <a:xfrm>
+                      <a:off x="0" y="0"/>
+                      <a:ext cx="5353050" cy="3369945"/>
+                    </a:xfrm>
+                    <a:prstGeom prst="rect">
+                      <a:avLst/>
+                    </a:prstGeom>
+                  </pic:spPr>
+                </pic:pic>
+              </a:graphicData>
+            </a:graphic>
+            <wp14:sizeRelH relativeFrom="margin">
+              <wp14:pctWidth>0</wp14:pctWidth>
+            </wp14:sizeRelH>
+            <wp14:sizeRelV relativeFrom="margin">
+              <wp14:pctHeight>0</wp14:pctHeight>
+            </wp14:sizeRelV>
+          </wp:anchor>
+        </w:drawing>
+      </w:r>
+      <w:r>
         <w:rPr>
           <w:rFonts w:ascii="Times New Roman" w:hAnsi="Times New Roman" w:cs="Times New Roman"/>
           <w:sz w:val="24"/>
           <w:szCs w:val="24"/>
         </w:rPr>
-      </w:pPr>
+        <w:t xml:space="preserve">The </w:t>
+      </w:r>
+      <w:r>
+        <w:rPr>
+          <w:rFonts w:ascii="Times New Roman" w:hAnsi="Times New Roman" w:cs="Times New Roman"/>
+          <w:sz w:val="24"/>
+          <w:szCs w:val="24"/>
+        </w:rPr>
+        <w:t xml:space="preserve">human </w:t>
+      </w:r>
+      <w:r>
+        <w:rPr>
+          <w:rFonts w:ascii="Times New Roman" w:hAnsi="Times New Roman" w:cs="Times New Roman"/>
+          <w:sz w:val="24"/>
+          <w:szCs w:val="24"/>
+        </w:rPr>
+        <w:t xml:space="preserve">player </w:t>
+      </w:r>
+      <w:r>
+        <w:rPr>
+          <w:rFonts w:ascii="Times New Roman" w:hAnsi="Times New Roman" w:cs="Times New Roman"/>
+          <w:sz w:val="24"/>
+          <w:szCs w:val="24"/>
+        </w:rPr>
+        <w:t>choose</w:t>
+      </w:r>
+      <w:r>
+        <w:rPr>
+          <w:rFonts w:ascii="Times New Roman" w:hAnsi="Times New Roman" w:cs="Times New Roman"/>
+          <w:sz w:val="24"/>
+          <w:szCs w:val="24"/>
+        </w:rPr>
+        <w:t>s</w:t>
+      </w:r>
+      <w:r>
+        <w:rPr>
+          <w:rFonts w:ascii="Times New Roman" w:hAnsi="Times New Roman" w:cs="Times New Roman"/>
+          <w:sz w:val="24"/>
+          <w:szCs w:val="24"/>
+        </w:rPr>
+        <w:t xml:space="preserve"> Rock and has a tie game</w:t>
+      </w:r>
+      <w:r>
+        <w:rPr>
+          <w:rFonts w:ascii="Times New Roman" w:hAnsi="Times New Roman" w:cs="Times New Roman"/>
+          <w:sz w:val="24"/>
+          <w:szCs w:val="24"/>
+        </w:rPr>
+        <w:t>:</w:t>
+      </w:r>
     </w:p>
     <w:p>
       <w:pPr>
@@ -1559,7 +1768,7 @@
           <w:sz w:val="24"/>
           <w:szCs w:val="24"/>
         </w:rPr>
-        <w:t xml:space="preserve">The player chooses </w:t>
+        <w:t xml:space="preserve">The player </w:t>
       </w:r>
       <w:r>
         <w:rPr>
@@ -1567,7 +1776,7 @@
           <w:sz w:val="24"/>
           <w:szCs w:val="24"/>
         </w:rPr>
-        <w:t>any number of the first five ones</w:t>
+        <w:t>replays the game</w:t>
       </w:r>
       <w:r>
         <w:rPr>
@@ -1575,16 +1784,92 @@
           <w:sz w:val="24"/>
           <w:szCs w:val="24"/>
         </w:rPr>
-        <w:t xml:space="preserve"> for replacing</w:t>
-      </w:r>
-      <w:r>
+        <w:t>:</w:t>
+      </w:r>
+    </w:p>
+    <w:p>
+      <w:pPr>
+        <w:pStyle w:val="ListParagraph"/>
         <w:rPr>
           <w:rFonts w:ascii="Times New Roman" w:hAnsi="Times New Roman" w:cs="Times New Roman"/>
           <w:sz w:val="24"/>
           <w:szCs w:val="24"/>
         </w:rPr>
-        <w:t>:</w:t>
-      </w:r>
+      </w:pPr>
+      <w:r>
+        <w:rPr>
+          <w:rFonts w:ascii="Times New Roman" w:hAnsi="Times New Roman" w:cs="Times New Roman"/>
+          <w:noProof/>
+          <w:sz w:val="24"/>
+          <w:szCs w:val="24"/>
+        </w:rPr>
+        <w:drawing>
+          <wp:anchor distT="0" distB="0" distL="114300" distR="114300" simplePos="0" relativeHeight="251661312" behindDoc="0" locked="0" layoutInCell="1" allowOverlap="1" wp14:anchorId="1854E946" wp14:editId="0C85EE30">
+            <wp:simplePos x="0" y="0"/>
+            <wp:positionH relativeFrom="page">
+              <wp:align>right</wp:align>
+            </wp:positionH>
+            <wp:positionV relativeFrom="paragraph">
+              <wp:posOffset>100330</wp:posOffset>
+            </wp:positionV>
+            <wp:extent cx="5362575" cy="3375025"/>
+            <wp:effectExtent l="0" t="0" r="9525" b="0"/>
+            <wp:wrapSquare wrapText="bothSides"/>
+            <wp:docPr id="4" name="Picture 4"/>
+            <wp:cNvGraphicFramePr>
+              <a:graphicFrameLocks xmlns:a="http://schemas.openxmlformats.org/drawingml/2006/main" noChangeAspect="1"/>
+            </wp:cNvGraphicFramePr>
+            <a:graphic xmlns:a="http://schemas.openxmlformats.org/drawingml/2006/main">
+              <a:graphicData uri="http://schemas.openxmlformats.org/drawingml/2006/picture">
+                <pic:pic xmlns:pic="http://schemas.openxmlformats.org/drawingml/2006/picture">
+                  <pic:nvPicPr>
+                    <pic:cNvPr id="4" name="PRS004.jpg"/>
+                    <pic:cNvPicPr/>
+                  </pic:nvPicPr>
+                  <pic:blipFill>
+                    <a:blip r:embed="rId10">
+                      <a:extLst>
+                        <a:ext uri="{28A0092B-C50C-407E-A947-70E740481C1C}">
+                          <a14:useLocalDpi xmlns:a14="http://schemas.microsoft.com/office/drawing/2010/main" val="0"/>
+                        </a:ext>
+                      </a:extLst>
+                    </a:blip>
+                    <a:stretch>
+                      <a:fillRect/>
+                    </a:stretch>
+                  </pic:blipFill>
+                  <pic:spPr>
+                    <a:xfrm>
+                      <a:off x="0" y="0"/>
+                      <a:ext cx="5362575" cy="3375025"/>
+                    </a:xfrm>
+                    <a:prstGeom prst="rect">
+                      <a:avLst/>
+                    </a:prstGeom>
+                  </pic:spPr>
+                </pic:pic>
+              </a:graphicData>
+            </a:graphic>
+            <wp14:sizeRelH relativeFrom="margin">
+              <wp14:pctWidth>0</wp14:pctWidth>
+            </wp14:sizeRelH>
+            <wp14:sizeRelV relativeFrom="margin">
+              <wp14:pctHeight>0</wp14:pctHeight>
+            </wp14:sizeRelV>
+          </wp:anchor>
+        </w:drawing>
+      </w:r>
+    </w:p>
+    <w:p>
+      <w:pPr>
+        <w:pStyle w:val="ListParagraph"/>
+        <w:ind w:left="2160" w:right="0"/>
+        <w:rPr>
+          <w:rFonts w:ascii="Times New Roman" w:hAnsi="Times New Roman" w:cs="Times New Roman"/>
+          <w:sz w:val="24"/>
+          <w:szCs w:val="24"/>
+        </w:rPr>
+      </w:pPr>
     </w:p>
     <w:p>
       <w:pPr>
@@ -1611,11 +1896,202 @@
       <w:r>
         <w:rPr>
           <w:rFonts w:ascii="Times New Roman" w:hAnsi="Times New Roman" w:cs="Times New Roman"/>
+          <w:noProof/>
           <w:sz w:val="24"/>
           <w:szCs w:val="24"/>
         </w:rPr>
         <w:lastRenderedPageBreak/>
-        <w:t>The final result:</w:t>
+        <w:drawing>
+          <wp:anchor distT="0" distB="0" distL="114300" distR="114300" simplePos="0" relativeHeight="251662336" behindDoc="0" locked="0" layoutInCell="1" allowOverlap="1" wp14:anchorId="1FA01AE7" wp14:editId="5C34C7F7">
+            <wp:simplePos x="0" y="0"/>
+            <wp:positionH relativeFrom="page">
+              <wp:align>right</wp:align>
+            </wp:positionH>
+            <wp:positionV relativeFrom="paragraph">
+              <wp:posOffset>342900</wp:posOffset>
+            </wp:positionV>
+            <wp:extent cx="5991004" cy="3771900"/>
+            <wp:effectExtent l="0" t="0" r="0" b="0"/>
+            <wp:wrapSquare wrapText="bothSides"/>
+            <wp:docPr id="5" name="Picture 5"/>
+            <wp:cNvGraphicFramePr>
+              <a:graphicFrameLocks xmlns:a="http://schemas.openxmlformats.org/drawingml/2006/main" noChangeAspect="1"/>
+            </wp:cNvGraphicFramePr>
+            <a:graphic xmlns:a="http://schemas.openxmlformats.org/drawingml/2006/main">
+              <a:graphicData uri="http://schemas.openxmlformats.org/drawingml/2006/picture">
+                <pic:pic xmlns:pic="http://schemas.openxmlformats.org/drawingml/2006/picture">
+                  <pic:nvPicPr>
+                    <pic:cNvPr id="5" name="PRS005.jpg"/>
+                    <pic:cNvPicPr/>
+                  </pic:nvPicPr>
+                  <pic:blipFill>
+                    <a:blip r:embed="rId11">
+                      <a:extLst>
+                        <a:ext uri="{28A0092B-C50C-407E-A947-70E740481C1C}">
+                          <a14:useLocalDpi xmlns:a14="http://schemas.microsoft.com/office/drawing/2010/main" val="0"/>
+                        </a:ext>
+                      </a:extLst>
+                    </a:blip>
+                    <a:stretch>
+                      <a:fillRect/>
+                    </a:stretch>
+                  </pic:blipFill>
+                  <pic:spPr>
+                    <a:xfrm>
+                      <a:off x="0" y="0"/>
+                      <a:ext cx="5991004" cy="3771900"/>
+                    </a:xfrm>
+                    <a:prstGeom prst="rect">
+                      <a:avLst/>
+                    </a:prstGeom>
+                  </pic:spPr>
+                </pic:pic>
+              </a:graphicData>
+            </a:graphic>
+            <wp14:sizeRelH relativeFrom="margin">
+              <wp14:pctWidth>0</wp14:pctWidth>
+            </wp14:sizeRelH>
+            <wp14:sizeRelV relativeFrom="margin">
+              <wp14:pctHeight>0</wp14:pctHeight>
+            </wp14:sizeRelV>
+          </wp:anchor>
+        </w:drawing>
+      </w:r>
+      <w:r>
+        <w:rPr>
+          <w:rFonts w:ascii="Times New Roman" w:hAnsi="Times New Roman" w:cs="Times New Roman"/>
+          <w:sz w:val="24"/>
+          <w:szCs w:val="24"/>
+        </w:rPr>
+        <w:t>C</w:t>
+      </w:r>
+      <w:r>
+        <w:rPr>
+          <w:rFonts w:ascii="Times New Roman" w:hAnsi="Times New Roman" w:cs="Times New Roman"/>
+          <w:sz w:val="24"/>
+          <w:szCs w:val="24"/>
+        </w:rPr>
+        <w:t>omputer Bot vs Computer B</w:t>
+      </w:r>
+      <w:r>
+        <w:rPr>
+          <w:rFonts w:ascii="Times New Roman" w:hAnsi="Times New Roman" w:cs="Times New Roman"/>
+          <w:sz w:val="24"/>
+          <w:szCs w:val="24"/>
+        </w:rPr>
+        <w:t>ot</w:t>
+      </w:r>
+      <w:r>
+        <w:rPr>
+          <w:rFonts w:ascii="Times New Roman" w:hAnsi="Times New Roman" w:cs="Times New Roman"/>
+          <w:sz w:val="24"/>
+          <w:szCs w:val="24"/>
+        </w:rPr>
+        <w:t>:</w:t>
+      </w:r>
+    </w:p>
+    <w:p>
+      <w:pPr>
+        <w:pStyle w:val="ListParagraph"/>
+        <w:numPr>
+          <w:ilvl w:val="2"/>
+          <w:numId w:val="1"/>
+        </w:numPr>
+        <w:ind w:right="0"/>
+        <w:rPr>
+          <w:rFonts w:ascii="Times New Roman" w:hAnsi="Times New Roman" w:cs="Times New Roman"/>
+          <w:sz w:val="24"/>
+          <w:szCs w:val="24"/>
+        </w:rPr>
+      </w:pPr>
+      <w:r>
+        <w:rPr>
+          <w:rFonts w:ascii="Times New Roman" w:hAnsi="Times New Roman" w:cs="Times New Roman"/>
+          <w:noProof/>
+          <w:sz w:val="24"/>
+          <w:szCs w:val="24"/>
+        </w:rPr>
+        <w:drawing>
+          <wp:anchor distT="0" distB="0" distL="114300" distR="114300" simplePos="0" relativeHeight="251663360" behindDoc="0" locked="0" layoutInCell="1" allowOverlap="1">
+            <wp:simplePos x="0" y="0"/>
+            <wp:positionH relativeFrom="column">
+              <wp:posOffset>914400</wp:posOffset>
+            </wp:positionH>
+            <wp:positionV relativeFrom="paragraph">
+              <wp:posOffset>4429125</wp:posOffset>
+            </wp:positionV>
+            <wp:extent cx="5943600" cy="3742055"/>
+            <wp:effectExtent l="0" t="0" r="0" b="0"/>
+            <wp:wrapSquare wrapText="bothSides"/>
+            <wp:docPr id="6" name="Picture 6"/>
+            <wp:cNvGraphicFramePr>
+              <a:graphicFrameLocks xmlns:a="http://schemas.openxmlformats.org/drawingml/2006/main" noChangeAspect="1"/>
+            </wp:cNvGraphicFramePr>
+            <a:graphic xmlns:a="http://schemas.openxmlformats.org/drawingml/2006/main">
+              <a:graphicData uri="http://schemas.openxmlformats.org/drawingml/2006/picture">
+                <pic:pic xmlns:pic="http://schemas.openxmlformats.org/drawingml/2006/picture">
+                  <pic:nvPicPr>
+                    <pic:cNvPr id="6" name="PRS006.jpg"/>
+                    <pic:cNvPicPr/>
+                  </pic:nvPicPr>
+                  <pic:blipFill>
+                    <a:blip r:embed="rId12">
+                      <a:extLst>
+                        <a:ext uri="{28A0092B-C50C-407E-A947-70E740481C1C}">
+                          <a14:useLocalDpi xmlns:a14="http://schemas.microsoft.com/office/drawing/2010/main" val="0"/>
+                        </a:ext>
+                      </a:extLst>
+                    </a:blip>
+                    <a:stretch>
+                      <a:fillRect/>
+                    </a:stretch>
+                  </pic:blipFill>
+                  <pic:spPr>
+                    <a:xfrm>
+                      <a:off x="0" y="0"/>
+                      <a:ext cx="5943600" cy="3742055"/>
+                    </a:xfrm>
+                    <a:prstGeom prst="rect">
+                      <a:avLst/>
+                    </a:prstGeom>
+                  </pic:spPr>
+                </pic:pic>
+              </a:graphicData>
+            </a:graphic>
+          </wp:anchor>
+        </w:drawing>
+      </w:r>
+      <w:r>
+        <w:rPr>
+          <w:rFonts w:ascii="Times New Roman" w:hAnsi="Times New Roman" w:cs="Times New Roman"/>
+          <w:sz w:val="24"/>
+          <w:szCs w:val="24"/>
+        </w:rPr>
+        <w:t>Another game between Human P</w:t>
+      </w:r>
+      <w:r>
+        <w:rPr>
+          <w:rFonts w:ascii="Times New Roman" w:hAnsi="Times New Roman" w:cs="Times New Roman"/>
+          <w:sz w:val="24"/>
+          <w:szCs w:val="24"/>
+        </w:rPr>
+        <w:t>layer a</w:t>
+      </w:r>
+      <w:r>
+        <w:rPr>
+          <w:rFonts w:ascii="Times New Roman" w:hAnsi="Times New Roman" w:cs="Times New Roman"/>
+          <w:sz w:val="24"/>
+          <w:szCs w:val="24"/>
+        </w:rPr>
+        <w:t>nd Computer B</w:t>
+      </w:r>
+      <w:r>
+        <w:rPr>
+          <w:rFonts w:ascii="Times New Roman" w:hAnsi="Times New Roman" w:cs="Times New Roman"/>
+          <w:sz w:val="24"/>
+          <w:szCs w:val="24"/>
+        </w:rPr>
+        <w:t>ot:</w:t>
       </w:r>
     </w:p>
     <w:p>
@@ -1657,17 +2133,7 @@
           <w:sz w:val="24"/>
           <w:szCs w:val="24"/>
         </w:rPr>
-        <w:t>s</w:t>
-      </w:r>
-      <w:bookmarkStart w:id="0" w:name="_GoBack"/>
-      <w:bookmarkEnd w:id="0"/>
-      <w:r>
-        <w:rPr>
-          <w:rFonts w:ascii="Times New Roman" w:hAnsi="Times New Roman" w:cs="Times New Roman"/>
-          <w:sz w:val="24"/>
-          <w:szCs w:val="24"/>
-        </w:rPr>
-        <w:t>:</w:t>
+        <w:t>s:</w:t>
       </w:r>
     </w:p>
     <w:p>
@@ -3526,6 +3992,7 @@
           <w:sz w:val="24"/>
           <w:szCs w:val="24"/>
         </w:rPr>
+        <w:lastRenderedPageBreak/>
         <w:t>Program (Header Files).</w:t>
       </w:r>
     </w:p>
@@ -6143,6 +6610,7 @@
           <w:sz w:val="18"/>
           <w:szCs w:val="18"/>
         </w:rPr>
+        <w:lastRenderedPageBreak/>
         <w:t xml:space="preserve">     */</w:t>
       </w:r>
     </w:p>
@@ -9731,7 +10199,6 @@
           <w:sz w:val="18"/>
           <w:szCs w:val="18"/>
         </w:rPr>
-        <w:lastRenderedPageBreak/>
         <w:t xml:space="preserve">    </w:t>
       </w:r>
       <w:r>
@@ -9873,6 +10340,7 @@
           <w:sz w:val="18"/>
           <w:szCs w:val="18"/>
         </w:rPr>
+        <w:lastRenderedPageBreak/>
         <w:t xml:space="preserve">    </w:t>
       </w:r>
       <w:proofErr w:type="gramStart"/>
@@ -13183,7 +13651,6 @@
           <w:sz w:val="18"/>
           <w:szCs w:val="18"/>
         </w:rPr>
-        <w:lastRenderedPageBreak/>
         <w:t xml:space="preserve">    </w:t>
       </w:r>
       <w:r>
@@ -13327,6 +13794,7 @@
           <w:sz w:val="18"/>
           <w:szCs w:val="18"/>
         </w:rPr>
+        <w:lastRenderedPageBreak/>
         <w:t xml:space="preserve">     * @return a new Card structure</w:t>
       </w:r>
     </w:p>
@@ -16317,7 +16785,6 @@
           <w:sz w:val="18"/>
           <w:szCs w:val="18"/>
         </w:rPr>
-        <w:lastRenderedPageBreak/>
         <w:t xml:space="preserve">     * This function checks for four of the same card in a rank</w:t>
       </w:r>
     </w:p>
@@ -16450,6 +16917,7 @@
           <w:sz w:val="18"/>
           <w:szCs w:val="18"/>
         </w:rPr>
+        <w:lastRenderedPageBreak/>
         <w:t xml:space="preserve">     */</w:t>
       </w:r>
     </w:p>
@@ -19493,7 +19961,6 @@
           <w:sz w:val="18"/>
           <w:szCs w:val="18"/>
         </w:rPr>
-        <w:lastRenderedPageBreak/>
         <w:t xml:space="preserve">     * This function </w:t>
       </w:r>
       <w:proofErr w:type="spellStart"/>
@@ -19696,6 +20163,7 @@
           <w:sz w:val="18"/>
           <w:szCs w:val="18"/>
         </w:rPr>
+        <w:lastRenderedPageBreak/>
         <w:t xml:space="preserve">    </w:t>
       </w:r>
       <w:proofErr w:type="gramStart"/>
@@ -22131,7 +22599,6 @@
           <w:sz w:val="18"/>
           <w:szCs w:val="18"/>
         </w:rPr>
-        <w:lastRenderedPageBreak/>
         <w:t xml:space="preserve">     * This function saves the current bank roll to a file </w:t>
       </w:r>
     </w:p>
@@ -22342,6 +22809,7 @@
           <w:sz w:val="18"/>
           <w:szCs w:val="18"/>
         </w:rPr>
+        <w:lastRenderedPageBreak/>
         <w:t xml:space="preserve">     */</w:t>
       </w:r>
     </w:p>
@@ -23063,7 +23531,7 @@
       </w:pPr>
     </w:p>
     <w:sectPr>
-      <w:headerReference w:type="default" r:id="rId7"/>
+      <w:headerReference w:type="default" r:id="rId13"/>
       <w:pgSz w:w="12240" w:h="15840" w:code="1"/>
       <w:pgMar w:top="1440" w:right="1440" w:bottom="1440" w:left="1440" w:header="720" w:footer="720" w:gutter="0"/>
       <w:cols w:space="720"/>
@@ -23174,7 +23642,7 @@
         <w:sz w:val="24"/>
         <w:szCs w:val="24"/>
       </w:rPr>
-      <w:t>11</w:t>
+      <w:t>13</w:t>
     </w:r>
     <w:r>
       <w:rPr>

</xml_diff>